<commit_message>
Updates to Assignment 4 writeup
</commit_message>
<xml_diff>
--- a/Assignment_4/Assignment_4_Calvin_Tran.docx
+++ b/Assignment_4/Assignment_4_Calvin_Tran.docx
@@ -20,11 +20,17 @@
     </w:p>
     <w:p>
       <w:r>
-        <w:t>All code for this assignment can be found in the file named Assignment_</w:t>
+        <w:t>All code for this assignment can be found in the file named Assignment_4</w:t>
+      </w:r>
+      <w:r>
+        <w:t>_Exercise_</w:t>
       </w:r>
       <w:proofErr w:type="gramStart"/>
       <w:r>
-        <w:t>4.ipynb</w:t>
+        <w:t>X</w:t>
+      </w:r>
+      <w:r>
+        <w:t>.ipynb</w:t>
       </w:r>
       <w:proofErr w:type="gramEnd"/>
       <w:r>
@@ -52,15 +58,21 @@
     <w:p/>
     <w:p>
       <w:r>
-        <w:t>The implementation of the logistic regression algorithm can be found in Assignment_</w:t>
+        <w:t>The implementation of the logistic regression algorithm can be found in Assignment_4</w:t>
+      </w:r>
+      <w:r>
+        <w:t>_Exercise_</w:t>
       </w:r>
       <w:proofErr w:type="gramStart"/>
       <w:r>
-        <w:t>4.ipynb</w:t>
+        <w:t>1</w:t>
+      </w:r>
+      <w:r>
+        <w:t>.ipynb</w:t>
       </w:r>
       <w:proofErr w:type="gramEnd"/>
       <w:r>
-        <w:t>. A step size of 0.1 was used and a tolerance of 10e-7 was used for convergence criteria. With these values, the GD loop converged after 93 epochs.</w:t>
+        <w:t>. A step size of 0.1 was used and a tolerance of 10e-7 was used for convergence criteria.</w:t>
       </w:r>
     </w:p>
     <w:p>
@@ -93,10 +105,10 @@
           <w:noProof/>
         </w:rPr>
         <w:drawing>
-          <wp:inline distT="0" distB="0" distL="0" distR="0" wp14:anchorId="7AE1904C" wp14:editId="7A89AA33">
-            <wp:extent cx="3466214" cy="2522533"/>
-            <wp:effectExtent l="0" t="0" r="1270" b="0"/>
-            <wp:docPr id="109731281" name="Picture 1" descr="A screen shot of a graph&#10;&#10;Description automatically generated"/>
+          <wp:inline distT="0" distB="0" distL="0" distR="0" wp14:anchorId="314AF46C" wp14:editId="0EA4C11A">
+            <wp:extent cx="5143500" cy="4140200"/>
+            <wp:effectExtent l="0" t="0" r="0" b="0"/>
+            <wp:docPr id="1980886587" name="Picture 2" descr="A graph with numbers and a line&#10;&#10;Description automatically generated"/>
             <wp:cNvGraphicFramePr>
               <a:graphicFrameLocks xmlns:a="http://schemas.openxmlformats.org/drawingml/2006/main" noChangeAspect="1"/>
             </wp:cNvGraphicFramePr>
@@ -104,7 +116,7 @@
               <a:graphicData uri="http://schemas.openxmlformats.org/drawingml/2006/picture">
                 <pic:pic xmlns:pic="http://schemas.openxmlformats.org/drawingml/2006/picture">
                   <pic:nvPicPr>
-                    <pic:cNvPr id="109731281" name="Picture 1" descr="A screen shot of a graph&#10;&#10;Description automatically generated"/>
+                    <pic:cNvPr id="1980886587" name="Picture 2" descr="A graph with numbers and a line&#10;&#10;Description automatically generated"/>
                     <pic:cNvPicPr/>
                   </pic:nvPicPr>
                   <pic:blipFill>
@@ -122,7 +134,7 @@
                   <pic:spPr>
                     <a:xfrm>
                       <a:off x="0" y="0"/>
-                      <a:ext cx="3471605" cy="2526456"/>
+                      <a:ext cx="5143500" cy="4140200"/>
                     </a:xfrm>
                     <a:prstGeom prst="rect">
                       <a:avLst/>
@@ -162,10 +174,10 @@
         </w:rPr>
         <w:lastRenderedPageBreak/>
         <w:drawing>
-          <wp:inline distT="0" distB="0" distL="0" distR="0" wp14:anchorId="68C6AE13" wp14:editId="2FD53C44">
-            <wp:extent cx="3625702" cy="2488754"/>
-            <wp:effectExtent l="0" t="0" r="0" b="6985"/>
-            <wp:docPr id="1575703908" name="Picture 2" descr="A graph on a white surface&#10;&#10;Description automatically generated"/>
+          <wp:inline distT="0" distB="0" distL="0" distR="0" wp14:anchorId="73A20A7F" wp14:editId="1CF0D8E6">
+            <wp:extent cx="5181600" cy="4140200"/>
+            <wp:effectExtent l="0" t="0" r="0" b="0"/>
+            <wp:docPr id="1875223123" name="Picture 3" descr="A graph with numbers and a line&#10;&#10;Description automatically generated"/>
             <wp:cNvGraphicFramePr>
               <a:graphicFrameLocks xmlns:a="http://schemas.openxmlformats.org/drawingml/2006/main" noChangeAspect="1"/>
             </wp:cNvGraphicFramePr>
@@ -173,7 +185,7 @@
               <a:graphicData uri="http://schemas.openxmlformats.org/drawingml/2006/picture">
                 <pic:pic xmlns:pic="http://schemas.openxmlformats.org/drawingml/2006/picture">
                   <pic:nvPicPr>
-                    <pic:cNvPr id="1575703908" name="Picture 2" descr="A graph on a white surface&#10;&#10;Description automatically generated"/>
+                    <pic:cNvPr id="1875223123" name="Picture 3" descr="A graph with numbers and a line&#10;&#10;Description automatically generated"/>
                     <pic:cNvPicPr/>
                   </pic:nvPicPr>
                   <pic:blipFill>
@@ -191,7 +203,7 @@
                   <pic:spPr>
                     <a:xfrm>
                       <a:off x="0" y="0"/>
-                      <a:ext cx="3630113" cy="2491782"/>
+                      <a:ext cx="5181600" cy="4140200"/>
                     </a:xfrm>
                     <a:prstGeom prst="rect">
                       <a:avLst/>
@@ -220,7 +232,10 @@
         <w:t xml:space="preserve">The final test error using logistic regression is </w:t>
       </w:r>
       <w:r>
-        <w:t xml:space="preserve">46.34%. </w:t>
+        <w:t>0.57</w:t>
+      </w:r>
+      <w:r>
+        <w:t xml:space="preserve">%. </w:t>
       </w:r>
       <w:r>
         <w:t xml:space="preserve">Using the </w:t>
@@ -244,7 +259,13 @@
         </w:numPr>
       </w:pPr>
       <w:r>
-        <w:t>MED: 46.34%</w:t>
+        <w:t xml:space="preserve">MED: </w:t>
+      </w:r>
+      <w:r>
+        <w:t>0.61</w:t>
+      </w:r>
+      <w:r>
+        <w:t>%</w:t>
       </w:r>
     </w:p>
     <w:p>
@@ -256,7 +277,13 @@
         </w:numPr>
       </w:pPr>
       <w:r>
-        <w:t>GED: 46.34%</w:t>
+        <w:t xml:space="preserve">GED: </w:t>
+      </w:r>
+      <w:r>
+        <w:t>0.38</w:t>
+      </w:r>
+      <w:r>
+        <w:t>%</w:t>
       </w:r>
     </w:p>
     <w:p>
@@ -273,16 +300,10 @@
       </w:r>
       <w:proofErr w:type="spellEnd"/>
       <w:r>
-        <w:t>: 5</w:t>
-      </w:r>
-      <w:r>
-        <w:t>2</w:t>
-      </w:r>
-      <w:r>
-        <w:t>.</w:t>
-      </w:r>
-      <w:r>
-        <w:t>20</w:t>
+        <w:t xml:space="preserve">: </w:t>
+      </w:r>
+      <w:r>
+        <w:t>0.28</w:t>
       </w:r>
       <w:r>
         <w:t>%</w:t>
@@ -291,15 +312,58 @@
     <w:p/>
     <w:p>
       <w:r>
-        <w:t xml:space="preserve">As seen above, the test errors for each classifier </w:t>
+        <w:t xml:space="preserve">The classifier that performs the best (and has the lowest test error) is the </w:t>
+      </w:r>
+      <w:proofErr w:type="spellStart"/>
+      <w:r>
+        <w:t>kNN</w:t>
+      </w:r>
+      <w:proofErr w:type="spellEnd"/>
+      <w:r>
+        <w:t xml:space="preserve"> classifier</w:t>
+      </w:r>
+      <w:r>
+        <w:t>. We can briefly discuss each classifier and assess its suitability when used against the MNIST dataset.</w:t>
+      </w:r>
+    </w:p>
+    <w:p/>
+    <w:p>
+      <w:r>
+        <w:t xml:space="preserve">The MED classifier uses Euclidean distance </w:t>
       </w:r>
       <w:proofErr w:type="gramStart"/>
       <w:r>
-        <w:t>is</w:t>
+        <w:t>as a way to</w:t>
       </w:r>
       <w:proofErr w:type="gramEnd"/>
       <w:r>
-        <w:t xml:space="preserve"> almost exactly the same, with the exception of the </w:t>
+        <w:t xml:space="preserve"> assign samples to classes. However, because it uses Euclidean distance, high-dimensional data like MNIST can cause the classifier to suffer from the curse of dimensionality.</w:t>
+      </w:r>
+    </w:p>
+    <w:p/>
+    <w:p>
+      <w:r>
+        <w:t xml:space="preserve">The GED classifier is similar to the MED </w:t>
+      </w:r>
+      <w:proofErr w:type="gramStart"/>
+      <w:r>
+        <w:t>classifier, but</w:t>
+      </w:r>
+      <w:proofErr w:type="gramEnd"/>
+      <w:r>
+        <w:t xml:space="preserve"> uses covariance matrices instead. Although the GED classifier likely performs better than the MED classifier when classifying the MNIST dataset due to its ability to capture data distributions, the GED’s performance is also limited in high-dimensional spaces.</w:t>
+      </w:r>
+    </w:p>
+    <w:p>
+      <w:r>
+        <w:lastRenderedPageBreak/>
+        <w:t>Logistic regression is often considered a good choice for binary classification problems, which in this case, we have updated the dataset to only consider two classes. However, when considering the whole MNIST dataset, logistic regression may not be the best choice.</w:t>
+      </w:r>
+    </w:p>
+    <w:p/>
+    <w:p>
+      <w:r>
+        <w:t xml:space="preserve">Finally, the </w:t>
       </w:r>
       <w:proofErr w:type="spellStart"/>
       <w:r>
@@ -307,27 +371,7 @@
       </w:r>
       <w:proofErr w:type="spellEnd"/>
       <w:r>
-        <w:t xml:space="preserve"> classifier, performing worse than the other two. </w:t>
-      </w:r>
-      <w:r>
-        <w:t xml:space="preserve">The poor performance of </w:t>
-      </w:r>
-      <w:proofErr w:type="gramStart"/>
-      <w:r>
-        <w:t>all of</w:t>
-      </w:r>
-      <w:proofErr w:type="gramEnd"/>
-      <w:r>
-        <w:t xml:space="preserve"> these classifiers with respect to the test error can be explained by a couple of reasons. For the MED and GED classifiers, they are most effective when the classes are well-separated. In this case, there may be a lot of </w:t>
-      </w:r>
-      <w:r>
-        <w:t>input points</w:t>
-      </w:r>
-      <w:r>
-        <w:t xml:space="preserve"> that seem similar, especially after transforming the 784x1 vectors to 2x1 vectors. </w:t>
-      </w:r>
-      <w:r>
-        <w:t xml:space="preserve">The same applies to the </w:t>
+        <w:t xml:space="preserve"> classifier assigns new samples to the majority class among its k-nearest neighbors. This classifier is often effective in image classification problems, like this one. Although it may become computationally expensive in large datasets, for the MNIST dataset, the </w:t>
       </w:r>
       <w:proofErr w:type="spellStart"/>
       <w:r>
@@ -335,9 +379,20 @@
       </w:r>
       <w:proofErr w:type="spellEnd"/>
       <w:r>
-        <w:t xml:space="preserve"> and logistic regression classifier, where many of the inputs may seem to overlap after transforming the data.</w:t>
-      </w:r>
-    </w:p>
+        <w:t xml:space="preserve"> classifier is ideal, which explains why it performed the best out of the four classifiers.</w:t>
+      </w:r>
+    </w:p>
+    <w:p/>
+    <w:p>
+      <w:pPr>
+        <w:pStyle w:val="Heading1"/>
+      </w:pPr>
+      <w:r>
+        <w:t>Exercise 2</w:t>
+      </w:r>
+    </w:p>
+    <w:p/>
+    <w:p/>
     <w:sectPr>
       <w:pgSz w:w="12240" w:h="15840"/>
       <w:pgMar w:top="1440" w:right="1440" w:bottom="1440" w:left="1440" w:header="720" w:footer="720" w:gutter="0"/>

</xml_diff>